<commit_message>
updated pi results, like with FIS
</commit_message>
<xml_diff>
--- a/Figures_Tables/regressions/pi_anova.docx
+++ b/Figures_Tables/regressions/pi_anova.docx
@@ -323,7 +323,7 @@
       </w:tr>
       <w:tr>
         <w:trPr>
-          <w:trHeight w:val="571" w:hRule="auto"/>
+          <w:trHeight w:val="572" w:hRule="auto"/>
         </w:trPr>
         body1
         <w:tc>
@@ -410,7 +410,7 @@
                 <w:szCs w:val="22"/>
                 <w:color w:val="000000"/>
               </w:rPr>
-              <w:t xml:space="preserve">Pi</w:t>
+              <w:t xml:space="preserve"/>
             </w:r>
           </w:p>
         </w:tc>
@@ -454,7 +454,7 @@
                 <w:szCs w:val="22"/>
                 <w:color w:val="000000"/>
               </w:rPr>
-              <w:t xml:space="preserve">0.270</w:t>
+              <w:t xml:space="preserve">0.352</w:t>
             </w:r>
           </w:p>
         </w:tc>
@@ -542,7 +542,7 @@
                 <w:szCs w:val="22"/>
                 <w:color w:val="000000"/>
               </w:rPr>
-              <w:t xml:space="preserve">0.604</w:t>
+              <w:t xml:space="preserve">0.553</w:t>
             </w:r>
           </w:p>
         </w:tc>
@@ -586,7 +586,7 @@
                 <w:szCs w:val="22"/>
                 <w:color w:val="000000"/>
               </w:rPr>
-              <w:t xml:space="preserve">0.002</w:t>
+              <w:t xml:space="preserve">0.008</w:t>
             </w:r>
           </w:p>
         </w:tc>
@@ -680,7 +680,7 @@
                 <w:szCs w:val="22"/>
                 <w:color w:val="000000"/>
               </w:rPr>
-              <w:t xml:space="preserve">Pi</w:t>
+              <w:t xml:space="preserve"/>
             </w:r>
           </w:p>
         </w:tc>
@@ -724,7 +724,7 @@
                 <w:szCs w:val="22"/>
                 <w:color w:val="000000"/>
               </w:rPr>
-              <w:t xml:space="preserve">2.829</w:t>
+              <w:t xml:space="preserve">0.028</w:t>
             </w:r>
           </w:p>
         </w:tc>
@@ -812,7 +812,7 @@
                 <w:szCs w:val="22"/>
                 <w:color w:val="000000"/>
               </w:rPr>
-              <w:t xml:space="preserve">0.093</w:t>
+              <w:t xml:space="preserve">0.868</w:t>
             </w:r>
           </w:p>
         </w:tc>
@@ -856,7 +856,7 @@
                 <w:szCs w:val="22"/>
                 <w:color w:val="000000"/>
               </w:rPr>
-              <w:t xml:space="preserve">0.020</w:t>
+              <w:t xml:space="preserve">0.001</w:t>
             </w:r>
           </w:p>
         </w:tc>

</xml_diff>